<commit_message>
2 div in 1 div generality
</commit_message>
<xml_diff>
--- a/ReactJS.docx
+++ b/ReactJS.docx
@@ -644,7 +644,6 @@
       <w:pPr>
         <w:ind w:left="1440"/>
       </w:pPr>
-      <w:bookmarkStart w:id="0" w:name="_GoBack"/>
       <w:r>
         <w:t xml:space="preserve">&lt;h1&gt; </w:t>
       </w:r>
@@ -662,11 +661,7 @@
         <w:ind w:left="1440"/>
       </w:pPr>
       <w:r>
-        <w:t>&lt;h2</w:t>
-      </w:r>
-      <w:bookmarkEnd w:id="0"/>
-      <w:r>
-        <w:t xml:space="preserve">&gt; Current time is: {new </w:t>
+        <w:t xml:space="preserve">&lt;h2&gt; Current time is: {new </w:t>
       </w:r>
       <w:proofErr w:type="gramStart"/>
       <w:r>
@@ -1002,6 +997,23 @@
     </w:p>
     <w:p>
       <w:pPr>
+        <w:ind w:firstLine="720"/>
+      </w:pPr>
+      <w:r>
+        <w:tab/>
+        <w:t>&lt;</w:t>
+      </w:r>
+      <w:proofErr w:type="gramStart"/>
+      <w:r>
+        <w:t>div</w:t>
+      </w:r>
+      <w:proofErr w:type="gramEnd"/>
+      <w:r>
+        <w:t>&gt;</w:t>
+      </w:r>
+    </w:p>
+    <w:p>
+      <w:pPr>
         <w:ind w:left="1440" w:firstLine="720"/>
       </w:pPr>
       <w:r>
@@ -1058,9 +1070,53 @@
     </w:p>
     <w:p>
       <w:pPr>
+        <w:ind w:left="1440" w:firstLine="720"/>
+      </w:pPr>
+      <w:r>
+        <w:t>&lt;</w:t>
+      </w:r>
+      <w:proofErr w:type="gramStart"/>
+      <w:r>
+        <w:t>div</w:t>
+      </w:r>
+      <w:proofErr w:type="gramEnd"/>
+      <w:r>
+        <w:t>&gt;</w:t>
+      </w:r>
+    </w:p>
+    <w:p>
+      <w:pPr>
+        <w:ind w:left="1440" w:firstLine="720"/>
+      </w:pPr>
+      <w:r>
+        <w:tab/>
+        <w:t>&lt;h1&gt;Information: {this.props.info}&lt;/h1&gt;</w:t>
+      </w:r>
+    </w:p>
+    <w:p>
+      <w:pPr>
+        <w:ind w:left="1440" w:firstLine="720"/>
+      </w:pPr>
+      <w:r>
+        <w:t>&lt;/div&gt;</w:t>
+      </w:r>
+    </w:p>
+    <w:p>
+      <w:pPr>
         <w:ind w:left="720" w:firstLine="720"/>
       </w:pPr>
-      <w:r>
+      <w:bookmarkStart w:id="0" w:name="_GoBack"/>
+      <w:bookmarkEnd w:id="0"/>
+      <w:r>
+        <w:t>&lt;/div&gt;</w:t>
+      </w:r>
+    </w:p>
+    <w:p>
+      <w:pPr>
+        <w:ind w:left="720" w:firstLine="720"/>
+      </w:pPr>
+      <w:r>
+        <w:lastRenderedPageBreak/>
         <w:t>);</w:t>
       </w:r>
     </w:p>

</xml_diff>